<commit_message>
Added declaration form and upload of SRS draft
</commit_message>
<xml_diff>
--- a/Documents/Dawid-Jerdonek-Technical-Design-Document.docx
+++ b/Documents/Dawid-Jerdonek-Technical-Design-Document.docx
@@ -355,6 +355,14 @@
           <w:szCs w:val="32"/>
         </w:rPr>
       </w:pPr>
+      <w:r>
+        <w:lastRenderedPageBreak/>
+        <w:pict w14:anchorId="313FFDA3">
+          <v:shape id="_x0000_i1032" type="#_x0000_t75" style="width:450.75pt;height:489.75pt">
+            <v:imagedata r:id="rId12" o:title="DeclarationSigned"/>
+          </v:shape>
+        </w:pict>
+      </w:r>
     </w:p>
     <w:p>
       <w:pPr>
@@ -415,46 +423,6 @@
     <w:p>
       <w:pPr>
         <w:pStyle w:val="Heading1"/>
-        <w:rPr>
-          <w:lang w:val="ga-IE"/>
-        </w:rPr>
-      </w:pPr>
-    </w:p>
-    <w:p>
-      <w:pPr>
-        <w:pStyle w:val="Title"/>
-        <w:jc w:val="center"/>
-        <w:rPr>
-          <w:sz w:val="32"/>
-          <w:szCs w:val="32"/>
-        </w:rPr>
-      </w:pPr>
-      <w:r>
-        <w:rPr>
-          <w:sz w:val="32"/>
-          <w:szCs w:val="32"/>
-        </w:rPr>
-        <w:t xml:space="preserve">[Declaration </w:t>
-      </w:r>
-      <w:r>
-        <w:rPr>
-          <w:sz w:val="32"/>
-          <w:szCs w:val="32"/>
-          <w:lang w:val="ga-IE"/>
-        </w:rPr>
-        <w:t>form to be attached]</w:t>
-      </w:r>
-      <w:r>
-        <w:rPr>
-          <w:sz w:val="32"/>
-          <w:szCs w:val="32"/>
-        </w:rPr>
-        <w:t xml:space="preserve"> </w:t>
-      </w:r>
-    </w:p>
-    <w:p>
-      <w:pPr>
-        <w:pStyle w:val="Heading1"/>
       </w:pPr>
       <w:r>
         <w:br w:type="page"/>
@@ -482,31 +450,31 @@
           <w:tab w:val="right" w:leader="dot" w:pos="9016"/>
         </w:tabs>
         <w:rPr>
-          <w:rFonts w:ascii="Calibri" w:eastAsia="DengXian" w:hAnsi="Calibri"/>
+          <w:rFonts w:ascii="Calibri" w:eastAsia="Times New Roman" w:hAnsi="Calibri"/>
           <w:noProof/>
+          <w:sz w:val="22"/>
+          <w:lang w:val="pl-PL" w:eastAsia="pl-PL"/>
+        </w:rPr>
+      </w:pPr>
+      <w:r>
+        <w:rPr>
           <w:szCs w:val="24"/>
-          <w:lang w:eastAsia="zh-CN"/>
-        </w:rPr>
-      </w:pPr>
+        </w:rPr>
+        <w:fldChar w:fldCharType="begin"/>
+      </w:r>
       <w:r>
         <w:rPr>
           <w:szCs w:val="24"/>
         </w:rPr>
-        <w:fldChar w:fldCharType="begin"/>
+        <w:instrText xml:space="preserve"> TOC \o "1-3" \h \z \u </w:instrText>
       </w:r>
       <w:r>
         <w:rPr>
           <w:szCs w:val="24"/>
         </w:rPr>
-        <w:instrText xml:space="preserve"> TOC \o "1-3" \h \z \u </w:instrText>
-      </w:r>
-      <w:r>
-        <w:rPr>
-          <w:szCs w:val="24"/>
-        </w:rPr>
         <w:fldChar w:fldCharType="separate"/>
       </w:r>
-      <w:hyperlink w:anchor="_Toc54713656" w:history="1">
+      <w:hyperlink w:anchor="_Toc133353083" w:history="1">
         <w:r>
           <w:rPr>
             <w:rStyle w:val="Hyperlink"/>
@@ -533,7 +501,7 @@
             <w:noProof/>
             <w:webHidden/>
           </w:rPr>
-          <w:instrText xml:space="preserve"> PAGEREF _Toc54713656 \h </w:instrText>
+          <w:instrText xml:space="preserve"> PAGEREF _Toc133353083 \h </w:instrText>
         </w:r>
         <w:r>
           <w:rPr>
@@ -553,7 +521,7 @@
             <w:noProof/>
             <w:webHidden/>
           </w:rPr>
-          <w:t>2</w:t>
+          <w:t>3</w:t>
         </w:r>
         <w:r>
           <w:rPr>
@@ -571,13 +539,13 @@
           <w:tab w:val="right" w:leader="dot" w:pos="9016"/>
         </w:tabs>
         <w:rPr>
-          <w:rFonts w:ascii="Calibri" w:eastAsia="DengXian" w:hAnsi="Calibri"/>
+          <w:rFonts w:ascii="Calibri" w:eastAsia="Times New Roman" w:hAnsi="Calibri"/>
           <w:noProof/>
-          <w:szCs w:val="24"/>
-          <w:lang w:eastAsia="zh-CN"/>
-        </w:rPr>
-      </w:pPr>
-      <w:hyperlink w:anchor="_Toc54713657" w:history="1">
+          <w:sz w:val="22"/>
+          <w:lang w:val="pl-PL" w:eastAsia="pl-PL"/>
+        </w:rPr>
+      </w:pPr>
+      <w:hyperlink w:anchor="_Toc133353084" w:history="1">
         <w:r>
           <w:rPr>
             <w:rStyle w:val="Hyperlink"/>
@@ -604,7 +572,7 @@
             <w:noProof/>
             <w:webHidden/>
           </w:rPr>
-          <w:instrText xml:space="preserve"> PAGEREF _Toc54713657 \h </w:instrText>
+          <w:instrText xml:space="preserve"> PAGEREF _Toc133353084 \h </w:instrText>
         </w:r>
         <w:r>
           <w:rPr>
@@ -624,7 +592,7 @@
             <w:noProof/>
             <w:webHidden/>
           </w:rPr>
-          <w:t>2</w:t>
+          <w:t>3</w:t>
         </w:r>
         <w:r>
           <w:rPr>
@@ -658,7 +626,7 @@
       <w:r>
         <w:br w:type="page"/>
       </w:r>
-      <w:bookmarkStart w:id="0" w:name="_Toc54713656"/>
+      <w:bookmarkStart w:id="0" w:name="_Toc133353083"/>
       <w:r>
         <w:lastRenderedPageBreak/>
         <w:t>Technical Design</w:t>
@@ -677,12 +645,13 @@
           <w:lang w:val="ga-IE"/>
         </w:rPr>
       </w:pPr>
-      <w:bookmarkStart w:id="1" w:name="_Toc54713657"/>
+      <w:bookmarkStart w:id="1" w:name="_Toc133353084"/>
       <w:r>
         <w:t>References</w:t>
       </w:r>
       <w:bookmarkEnd w:id="1"/>
     </w:p>
+    <w:p/>
     <w:p>
       <w:pPr>
         <w:jc w:val="center"/>
@@ -971,6 +940,194 @@
         <w:t>Board To Bits Games. (2016) Saving Data in Unity: XML Files, [video online]. Available at: https://www.youtube.com/watch?v=6vl1IYMpwVQ&amp;ab_channel=BoardToBitsGames (Accessed: January 27, 2023).</w:t>
       </w:r>
     </w:p>
+    <w:p/>
+    <w:p>
+      <w:pPr>
+        <w:jc w:val="center"/>
+        <w:rPr>
+          <w:b/>
+          <w:bCs/>
+        </w:rPr>
+      </w:pPr>
+      <w:r>
+        <w:rPr>
+          <w:b/>
+          <w:bCs/>
+        </w:rPr>
+        <w:t>Websites</w:t>
+      </w:r>
+    </w:p>
+    <w:p>
+      <w:pPr>
+        <w:pStyle w:val="NormalWeb"/>
+        <w:ind w:left="567" w:hanging="567"/>
+        <w:rPr>
+          <w:lang w:val="en-IE"/>
+        </w:rPr>
+      </w:pPr>
+      <w:r>
+        <w:rPr>
+          <w:lang w:val="en-IE"/>
+        </w:rPr>
+        <w:t xml:space="preserve">Grasshop Dev (2020) </w:t>
+      </w:r>
+      <w:r>
+        <w:rPr>
+          <w:i/>
+          <w:iCs/>
+          <w:lang w:val="en-IE"/>
+        </w:rPr>
+        <w:t>Dialogue Editor</w:t>
+      </w:r>
+      <w:r>
+        <w:rPr>
+          <w:lang w:val="en-IE"/>
+        </w:rPr>
+        <w:t xml:space="preserve">, </w:t>
+      </w:r>
+      <w:r>
+        <w:rPr>
+          <w:i/>
+          <w:iCs/>
+          <w:lang w:val="en-IE"/>
+        </w:rPr>
+        <w:t>Unity Asset Store</w:t>
+      </w:r>
+      <w:r>
+        <w:rPr>
+          <w:lang w:val="en-IE"/>
+        </w:rPr>
+        <w:t xml:space="preserve">. Available at: https://assetstore.unity.com/packages/tools/utilities/dialogue-editor-168329 (Accessed: February 10, 2023). </w:t>
+      </w:r>
+    </w:p>
+    <w:p>
+      <w:pPr>
+        <w:pStyle w:val="NormalWeb"/>
+        <w:ind w:left="567" w:hanging="567"/>
+        <w:rPr>
+          <w:lang w:val="en-IE"/>
+        </w:rPr>
+      </w:pPr>
+      <w:proofErr w:type="spellStart"/>
+      <w:r>
+        <w:rPr>
+          <w:i/>
+          <w:iCs/>
+          <w:lang w:val="en-IE"/>
+        </w:rPr>
+        <w:t>ChatMapper</w:t>
+      </w:r>
+      <w:proofErr w:type="spellEnd"/>
+      <w:r>
+        <w:rPr>
+          <w:lang w:val="en-IE"/>
+        </w:rPr>
+        <w:t xml:space="preserve"> (2010) </w:t>
+      </w:r>
+      <w:r>
+        <w:rPr>
+          <w:i/>
+          <w:iCs/>
+          <w:lang w:val="en-IE"/>
+        </w:rPr>
+        <w:t>Chat Mapper AI</w:t>
+      </w:r>
+      <w:r>
+        <w:rPr>
+          <w:lang w:val="en-IE"/>
+        </w:rPr>
+        <w:t xml:space="preserve">. Available at: https://www.chatmapper.com/ (Accessed: </w:t>
+      </w:r>
+      <w:r>
+        <w:rPr>
+          <w:lang w:val="en-IE"/>
+        </w:rPr>
+        <w:t>February 12</w:t>
+      </w:r>
+      <w:r>
+        <w:rPr>
+          <w:lang w:val="en-IE"/>
+        </w:rPr>
+        <w:t xml:space="preserve">, 2023). </w:t>
+      </w:r>
+    </w:p>
+    <w:p>
+      <w:pPr>
+        <w:pStyle w:val="NormalWeb"/>
+        <w:ind w:left="567" w:hanging="567"/>
+        <w:rPr>
+          <w:lang w:val="en-IE"/>
+        </w:rPr>
+      </w:pPr>
+      <w:proofErr w:type="spellStart"/>
+      <w:r>
+        <w:rPr>
+          <w:i/>
+          <w:iCs/>
+          <w:lang w:val="en-IE"/>
+        </w:rPr>
+        <w:t>PixelCrushers</w:t>
+      </w:r>
+      <w:proofErr w:type="spellEnd"/>
+      <w:r>
+        <w:rPr>
+          <w:lang w:val="en-IE"/>
+        </w:rPr>
+        <w:t xml:space="preserve"> (20</w:t>
+      </w:r>
+      <w:r>
+        <w:rPr>
+          <w:lang w:val="en-IE"/>
+        </w:rPr>
+        <w:t>18</w:t>
+      </w:r>
+      <w:r>
+        <w:rPr>
+          <w:lang w:val="en-IE"/>
+        </w:rPr>
+        <w:t xml:space="preserve">) </w:t>
+      </w:r>
+      <w:r>
+        <w:rPr>
+          <w:i/>
+          <w:iCs/>
+          <w:lang w:val="en-IE"/>
+        </w:rPr>
+        <w:t>Dialogue system for unity</w:t>
+      </w:r>
+      <w:r>
+        <w:rPr>
+          <w:lang w:val="en-IE"/>
+        </w:rPr>
+        <w:t xml:space="preserve">, </w:t>
+      </w:r>
+      <w:r>
+        <w:rPr>
+          <w:i/>
+          <w:iCs/>
+          <w:lang w:val="en-IE"/>
+        </w:rPr>
+        <w:t>Pixel Crushers</w:t>
+      </w:r>
+      <w:r>
+        <w:rPr>
+          <w:lang w:val="en-IE"/>
+        </w:rPr>
+        <w:t xml:space="preserve">. Available at: https://www.pixelcrushers.com/dialogue-system/ (Accessed: </w:t>
+      </w:r>
+      <w:r>
+        <w:rPr>
+          <w:lang w:val="en-IE"/>
+        </w:rPr>
+        <w:t>February 12</w:t>
+      </w:r>
+      <w:r>
+        <w:rPr>
+          <w:lang w:val="en-IE"/>
+        </w:rPr>
+        <w:t xml:space="preserve">, 2023). </w:t>
+      </w:r>
+    </w:p>
     <w:p>
       <w:pPr>
         <w:rPr>
@@ -1013,7 +1170,7 @@
       </w:pPr>
     </w:p>
     <w:sectPr>
-      <w:footerReference w:type="default" r:id="rId12"/>
+      <w:footerReference w:type="default" r:id="rId13"/>
       <w:pgSz w:w="11906" w:h="16838"/>
       <w:pgMar w:top="1440" w:right="1440" w:bottom="1440" w:left="1440" w:header="708" w:footer="708" w:gutter="0"/>
       <w:pgNumType w:start="0"/>
@@ -3888,7 +4045,6 @@
     <w:name w:val="Normal (Web)"/>
     <w:basedOn w:val="Normal"/>
     <w:uiPriority w:val="99"/>
-    <w:semiHidden/>
     <w:unhideWhenUsed/>
     <w:rsid w:val="00132729"/>
     <w:pPr>
@@ -4199,19 +4355,12 @@
 </file>
 
 <file path=customXml/item1.xml><?xml version="1.0" encoding="utf-8"?>
-<?mso-contentType ?>
-<FormTemplates xmlns="http://schemas.microsoft.com/sharepoint/v3/contenttype/forms">
-  <Display>DocumentLibraryForm</Display>
-  <Edit>DocumentLibraryForm</Edit>
-  <New>DocumentLibraryForm</New>
-</FormTemplates>
+<p:properties xmlns:p="http://schemas.microsoft.com/office/2006/metadata/properties" xmlns:xsi="http://www.w3.org/2001/XMLSchema-instance" xmlns:pc="http://schemas.microsoft.com/office/infopath/2007/PartnerControls">
+  <documentManagement/>
+</p:properties>
 </file>
 
 <file path=customXml/item2.xml><?xml version="1.0" encoding="utf-8"?>
-<b:Sources xmlns:b="http://schemas.openxmlformats.org/officeDocument/2006/bibliography" xmlns="http://schemas.openxmlformats.org/officeDocument/2006/bibliography" SelectedStyle="\APASixthEditionOfficeOnline.xsl" StyleName="APA" Version="6"/>
-</file>
-
-<file path=customXml/item3.xml><?xml version="1.0" encoding="utf-8"?>
 <ct:contentTypeSchema xmlns:ct="http://schemas.microsoft.com/office/2006/metadata/contentType" xmlns:ma="http://schemas.microsoft.com/office/2006/metadata/properties/metaAttributes" ct:_="" ma:_="" ma:contentTypeName="Document" ma:contentTypeID="0x010100B4B3963D136B89489C303B1F134CDEFE" ma:contentTypeVersion="0" ma:contentTypeDescription="Create a new document." ma:contentTypeScope="" ma:versionID="026fdfc35e331994e9a8b4247b4178a8">
   <xsd:schema xmlns:xsd="http://www.w3.org/2001/XMLSchema" xmlns:xs="http://www.w3.org/2001/XMLSchema" xmlns:p="http://schemas.microsoft.com/office/2006/metadata/properties" targetNamespace="http://schemas.microsoft.com/office/2006/metadata/properties" ma:root="true" ma:fieldsID="b80b5e096eff2bc8f947cf8b52ef8442">
     <xsd:element name="properties">
@@ -4325,29 +4474,29 @@
 </ct:contentTypeSchema>
 </file>
 
+<file path=customXml/item3.xml><?xml version="1.0" encoding="utf-8"?>
+<b:Sources xmlns:b="http://schemas.openxmlformats.org/officeDocument/2006/bibliography" xmlns="http://schemas.openxmlformats.org/officeDocument/2006/bibliography" SelectedStyle="\APASixthEditionOfficeOnline.xsl" StyleName="APA" Version="6"/>
+</file>
+
 <file path=customXml/item4.xml><?xml version="1.0" encoding="utf-8"?>
-<p:properties xmlns:p="http://schemas.microsoft.com/office/2006/metadata/properties" xmlns:xsi="http://www.w3.org/2001/XMLSchema-instance" xmlns:pc="http://schemas.microsoft.com/office/infopath/2007/PartnerControls">
-  <documentManagement/>
-</p:properties>
+<?mso-contentType ?>
+<FormTemplates xmlns="http://schemas.microsoft.com/sharepoint/v3/contenttype/forms">
+  <Display>DocumentLibraryForm</Display>
+  <Edit>DocumentLibraryForm</Edit>
+  <New>DocumentLibraryForm</New>
+</FormTemplates>
 </file>
 
 <file path=customXml/itemProps1.xml><?xml version="1.0" encoding="utf-8"?>
-<ds:datastoreItem xmlns:ds="http://schemas.openxmlformats.org/officeDocument/2006/customXml" ds:itemID="{53CEE206-AAC0-4B67-96AF-4DDD537A33D8}">
+<ds:datastoreItem xmlns:ds="http://schemas.openxmlformats.org/officeDocument/2006/customXml" ds:itemID="{D949B4E5-3023-478E-9AAC-9BF34491EF65}">
   <ds:schemaRefs>
-    <ds:schemaRef ds:uri="http://schemas.microsoft.com/sharepoint/v3/contenttype/forms"/>
+    <ds:schemaRef ds:uri="http://schemas.microsoft.com/office/2006/metadata/properties"/>
+    <ds:schemaRef ds:uri="http://schemas.microsoft.com/office/infopath/2007/PartnerControls"/>
   </ds:schemaRefs>
 </ds:datastoreItem>
 </file>
 
 <file path=customXml/itemProps2.xml><?xml version="1.0" encoding="utf-8"?>
-<ds:datastoreItem xmlns:ds="http://schemas.openxmlformats.org/officeDocument/2006/customXml" ds:itemID="{233D1498-FC24-E143-AA3D-A1D97BF7BE0A}">
-  <ds:schemaRefs>
-    <ds:schemaRef ds:uri="http://schemas.openxmlformats.org/officeDocument/2006/bibliography"/>
-  </ds:schemaRefs>
-</ds:datastoreItem>
-</file>
-
-<file path=customXml/itemProps3.xml><?xml version="1.0" encoding="utf-8"?>
 <ds:datastoreItem xmlns:ds="http://schemas.openxmlformats.org/officeDocument/2006/customXml" ds:itemID="{307509E4-CEFD-4EA4-B4E2-DD85C972A378}">
   <ds:schemaRefs>
     <ds:schemaRef ds:uri="http://schemas.microsoft.com/office/2006/metadata/contentType"/>
@@ -4363,11 +4512,18 @@
 </ds:datastoreItem>
 </file>
 
+<file path=customXml/itemProps3.xml><?xml version="1.0" encoding="utf-8"?>
+<ds:datastoreItem xmlns:ds="http://schemas.openxmlformats.org/officeDocument/2006/customXml" ds:itemID="{233D1498-FC24-E143-AA3D-A1D97BF7BE0A}">
+  <ds:schemaRefs>
+    <ds:schemaRef ds:uri="http://schemas.openxmlformats.org/officeDocument/2006/bibliography"/>
+  </ds:schemaRefs>
+</ds:datastoreItem>
+</file>
+
 <file path=customXml/itemProps4.xml><?xml version="1.0" encoding="utf-8"?>
-<ds:datastoreItem xmlns:ds="http://schemas.openxmlformats.org/officeDocument/2006/customXml" ds:itemID="{D949B4E5-3023-478E-9AAC-9BF34491EF65}">
+<ds:datastoreItem xmlns:ds="http://schemas.openxmlformats.org/officeDocument/2006/customXml" ds:itemID="{53CEE206-AAC0-4B67-96AF-4DDD537A33D8}">
   <ds:schemaRefs>
-    <ds:schemaRef ds:uri="http://schemas.microsoft.com/office/2006/metadata/properties"/>
-    <ds:schemaRef ds:uri="http://schemas.microsoft.com/office/infopath/2007/PartnerControls"/>
+    <ds:schemaRef ds:uri="http://schemas.microsoft.com/sharepoint/v3/contenttype/forms"/>
   </ds:schemaRefs>
 </ds:datastoreItem>
 </file>
</xml_diff>